<commit_message>
Moved id generation to the client, then refactored the document template to use id in the body. Refactored the createEntity Method in repo.controller to accept share related data when a folder is created
</commit_message>
<xml_diff>
--- a/src/controllers/coolshare/repository/5d2f818f81808747b77a8d17/Resume.docx
+++ b/src/controllers/coolshare/repository/5d2f818f81808747b77a8d17/Resume.docx
@@ -129,17 +129,7 @@
           <w:sz w:val="28"/>
           <w:szCs w:val="28"/>
         </w:rPr>
-        <w:t>Front End</w:t>
-      </w:r>
-      <w:r>
-        <w:rPr>
-          <w:rFonts w:ascii="Arial" w:hAnsi="Arial" w:cs="Arial"/>
-          <w:b/>
-          <w:smallCaps/>
-          <w:sz w:val="28"/>
-          <w:szCs w:val="28"/>
-        </w:rPr>
-        <w:t xml:space="preserve"> Web Developer</w:t>
+        <w:t>Front End Developer</w:t>
       </w:r>
     </w:p>
     <w:p>
@@ -374,37 +364,7 @@
           <w:sz w:val="20"/>
           <w:szCs w:val="20"/>
         </w:rPr>
-        <w:t xml:space="preserve">Passionate about learning new languages, libraries, tools and development patterns. Detail oriented developer with great problem solving, debugging, </w:t>
-      </w:r>
-      <w:r>
-        <w:rPr>
-          <w:rStyle w:val="apple-style-span"/>
-          <w:rFonts w:ascii="Arial" w:hAnsi="Arial" w:cs="Helvetica"/>
-          <w:color w:val="000000"/>
-          <w:sz w:val="20"/>
-          <w:szCs w:val="20"/>
-        </w:rPr>
-        <w:t>as well as</w:t>
-      </w:r>
-      <w:r>
-        <w:rPr>
-          <w:rStyle w:val="apple-style-span"/>
-          <w:rFonts w:ascii="Arial" w:hAnsi="Arial" w:cs="Helvetica"/>
-          <w:color w:val="000000"/>
-          <w:sz w:val="20"/>
-          <w:szCs w:val="20"/>
-        </w:rPr>
-        <w:t xml:space="preserve"> verbal and written communication skills</w:t>
-      </w:r>
-      <w:r>
-        <w:rPr>
-          <w:rStyle w:val="apple-style-span"/>
-          <w:rFonts w:ascii="Arial" w:hAnsi="Arial" w:cs="Helvetica"/>
-          <w:color w:val="000000"/>
-          <w:sz w:val="20"/>
-          <w:szCs w:val="20"/>
-        </w:rPr>
-        <w:t>.</w:t>
+        <w:t>Passionate about learning new languages, libraries, tools and development patterns. Detail oriented developer with great problem solving, debugging, and verbal and written communication skills</w:t>
       </w:r>
     </w:p>
     <w:p>
@@ -529,15 +489,7 @@
                 <w:sz w:val="20"/>
                 <w:szCs w:val="20"/>
               </w:rPr>
-              <w:t xml:space="preserve">web </w:t>
-            </w:r>
-            <w:r>
-              <w:rPr>
-                <w:rFonts w:ascii="Arial" w:hAnsi="Arial" w:cs="Arial"/>
-                <w:sz w:val="20"/>
-                <w:szCs w:val="20"/>
-              </w:rPr>
-              <w:t>development</w:t>
+              <w:t>web development</w:t>
             </w:r>
           </w:p>
           <w:p>
@@ -600,17 +552,7 @@
                 <w:sz w:val="20"/>
                 <w:szCs w:val="20"/>
               </w:rPr>
-              <w:t xml:space="preserve"> experience in Angular Single Page</w:t>
-            </w:r>
-            <w:bookmarkStart w:id="0" w:name="_GoBack"/>
-            <w:bookmarkEnd w:id="0"/>
-            <w:r>
-              <w:rPr>
-                <w:rFonts w:ascii="Arial" w:hAnsi="Arial" w:cs="Arial"/>
-                <w:sz w:val="20"/>
-                <w:szCs w:val="20"/>
-              </w:rPr>
-              <w:t xml:space="preserve"> Application development</w:t>
+              <w:t xml:space="preserve"> experience in Angular Single Page Application development</w:t>
             </w:r>
           </w:p>
           <w:p>
@@ -679,7 +621,7 @@
       </w:tblGrid>
       <w:tr>
         <w:trPr>
-          <w:trHeight w:val="64"/>
+          <w:trHeight w:val="891"/>
         </w:trPr>
         <w:tc>
           <w:tcPr>
@@ -793,7 +735,25 @@
                 <w:sz w:val="20"/>
                 <w:szCs w:val="20"/>
               </w:rPr>
-              <w:t xml:space="preserve"> Streams</w:t>
+              <w:t xml:space="preserve"> </w:t>
+            </w:r>
+            <w:r>
+              <w:rPr>
+                <w:rFonts w:ascii="Arial" w:hAnsi="Arial" w:cs="Arial"/>
+                <w:sz w:val="20"/>
+                <w:szCs w:val="20"/>
+              </w:rPr>
+              <w:t>observable s</w:t>
+            </w:r>
+            <w:bookmarkStart w:id="0" w:name="_GoBack"/>
+            <w:bookmarkEnd w:id="0"/>
+            <w:r>
+              <w:rPr>
+                <w:rFonts w:ascii="Arial" w:hAnsi="Arial" w:cs="Arial"/>
+                <w:sz w:val="20"/>
+                <w:szCs w:val="20"/>
+              </w:rPr>
+              <w:t>treams</w:t>
             </w:r>
           </w:p>
         </w:tc>
@@ -918,7 +878,7 @@
       </w:tblGrid>
       <w:tr>
         <w:trPr>
-          <w:trHeight w:val="369"/>
+          <w:trHeight w:val="64"/>
           <w:jc w:val="center"/>
         </w:trPr>
         <w:tc>

</xml_diff>